<commit_message>
docs: Cambio del analysis report
</commit_message>
<xml_diff>
--- a/reports/D02/Student#2/AnalysisReport.docx
+++ b/reports/D02/Student#2/AnalysisReport.docx
@@ -1,6 +1,6 @@
 
 <file path=word/document.xml><?xml version="1.0" encoding="utf-8"?>
-<w:document xmlns:wpc="http://schemas.microsoft.com/office/word/2010/wordprocessingCanvas" xmlns:cx="http://schemas.microsoft.com/office/drawing/2014/chartex" xmlns:cx1="http://schemas.microsoft.com/office/drawing/2015/9/8/chartex" xmlns:cx2="http://schemas.microsoft.com/office/drawing/2015/10/21/chartex" xmlns:cx3="http://schemas.microsoft.com/office/drawing/2016/5/9/chartex" xmlns:cx4="http://schemas.microsoft.com/office/drawing/2016/5/10/chartex" xmlns:cx5="http://schemas.microsoft.com/office/drawing/2016/5/11/chartex" xmlns:cx6="http://schemas.microsoft.com/office/drawing/2016/5/12/chartex" xmlns:cx7="http://schemas.microsoft.com/office/drawing/2016/5/13/chartex" xmlns:cx8="http://schemas.microsoft.com/office/drawing/2016/5/14/chartex" xmlns:mc="http://schemas.openxmlformats.org/markup-compatibility/2006" xmlns:aink="http://schemas.microsoft.com/office/drawing/2016/ink" xmlns:am3d="http://schemas.microsoft.com/office/drawing/2017/model3d" xmlns:o="urn:schemas-microsoft-com:office:office" xmlns:oel="http://schemas.microsoft.com/office/2019/extlst" xmlns:r="http://schemas.openxmlformats.org/officeDocument/2006/relationships" xmlns:m="http://schemas.openxmlformats.org/officeDocument/2006/math" xmlns:v="urn:schemas-microsoft-com:vml" xmlns:wp14="http://schemas.microsoft.com/office/word/2010/wordprocessingDrawing" xmlns:wp="http://schemas.openxmlformats.org/drawingml/2006/wordprocessingDrawing" xmlns:w10="urn:schemas-microsoft-com:office:word" xmlns:w="http://schemas.openxmlformats.org/wordprocessingml/2006/main" xmlns:w14="http://schemas.microsoft.com/office/word/2010/wordml" xmlns:w15="http://schemas.microsoft.com/office/word/2012/wordml" xmlns:w16cex="http://schemas.microsoft.com/office/word/2018/wordml/cex" xmlns:w16cid="http://schemas.microsoft.com/office/word/2016/wordml/cid" xmlns:w16="http://schemas.microsoft.com/office/word/2018/wordml" xmlns:w16sdtdh="http://schemas.microsoft.com/office/word/2020/wordml/sdtdatahash" xmlns:w16se="http://schemas.microsoft.com/office/word/2015/wordml/symex" xmlns:wpg="http://schemas.microsoft.com/office/word/2010/wordprocessingGroup" xmlns:wpi="http://schemas.microsoft.com/office/word/2010/wordprocessingInk" xmlns:wne="http://schemas.microsoft.com/office/word/2006/wordml" xmlns:wps="http://schemas.microsoft.com/office/word/2010/wordprocessingShape" mc:Ignorable="w14 w15 w16se w16cid w16 w16cex w16sdtdh wp14">
+<w:document xmlns:wpc="http://schemas.microsoft.com/office/word/2010/wordprocessingCanvas" xmlns:cx="http://schemas.microsoft.com/office/drawing/2014/chartex" xmlns:cx1="http://schemas.microsoft.com/office/drawing/2015/9/8/chartex" xmlns:cx2="http://schemas.microsoft.com/office/drawing/2015/10/21/chartex" xmlns:cx3="http://schemas.microsoft.com/office/drawing/2016/5/9/chartex" xmlns:cx4="http://schemas.microsoft.com/office/drawing/2016/5/10/chartex" xmlns:cx5="http://schemas.microsoft.com/office/drawing/2016/5/11/chartex" xmlns:cx6="http://schemas.microsoft.com/office/drawing/2016/5/12/chartex" xmlns:cx7="http://schemas.microsoft.com/office/drawing/2016/5/13/chartex" xmlns:cx8="http://schemas.microsoft.com/office/drawing/2016/5/14/chartex" xmlns:mc="http://schemas.openxmlformats.org/markup-compatibility/2006" xmlns:aink="http://schemas.microsoft.com/office/drawing/2016/ink" xmlns:am3d="http://schemas.microsoft.com/office/drawing/2017/model3d" xmlns:o="urn:schemas-microsoft-com:office:office" xmlns:oel="http://schemas.microsoft.com/office/2019/extlst" xmlns:r="http://schemas.openxmlformats.org/officeDocument/2006/relationships" xmlns:m="http://schemas.openxmlformats.org/officeDocument/2006/math" xmlns:v="urn:schemas-microsoft-com:vml" xmlns:wp14="http://schemas.microsoft.com/office/word/2010/wordprocessingDrawing" xmlns:wp="http://schemas.openxmlformats.org/drawingml/2006/wordprocessingDrawing" xmlns:w10="urn:schemas-microsoft-com:office:word" xmlns:w="http://schemas.openxmlformats.org/wordprocessingml/2006/main" xmlns:w14="http://schemas.microsoft.com/office/word/2010/wordml" xmlns:w15="http://schemas.microsoft.com/office/word/2012/wordml" xmlns:w16cex="http://schemas.microsoft.com/office/word/2018/wordml/cex" xmlns:w16cid="http://schemas.microsoft.com/office/word/2016/wordml/cid" xmlns:w16="http://schemas.microsoft.com/office/word/2018/wordml" xmlns:w16du="http://schemas.microsoft.com/office/word/2023/wordml/word16du" xmlns:w16sdtdh="http://schemas.microsoft.com/office/word/2020/wordml/sdtdatahash" xmlns:w16se="http://schemas.microsoft.com/office/word/2015/wordml/symex" xmlns:wpg="http://schemas.microsoft.com/office/word/2010/wordprocessingGroup" xmlns:wpi="http://schemas.microsoft.com/office/word/2010/wordprocessingInk" xmlns:wne="http://schemas.microsoft.com/office/word/2006/wordml" xmlns:wps="http://schemas.microsoft.com/office/word/2010/wordprocessingShape" mc:Ignorable="w14 w15 w16se w16cid w16 w16cex w16sdtdh w16du wp14">
   <w:body>
     <w:p>
       <w:pPr>
@@ -541,7 +541,43 @@
           <w:lang w:eastAsia="es-ES"/>
           <w14:ligatures w14:val="none"/>
         </w:rPr>
-        <w:t>12/02/2024</w:t>
+        <w:t>07</w:t>
+      </w:r>
+      <w:r>
+        <w:rPr>
+          <w:rFonts w:asciiTheme="majorHAnsi" w:eastAsia="Times New Roman" w:hAnsiTheme="majorHAnsi" w:cstheme="majorHAnsi"/>
+          <w:color w:val="000000"/>
+          <w:kern w:val="0"/>
+          <w:sz w:val="24"/>
+          <w:szCs w:val="24"/>
+          <w:lang w:eastAsia="es-ES"/>
+          <w14:ligatures w14:val="none"/>
+        </w:rPr>
+        <w:t>/0</w:t>
+      </w:r>
+      <w:r>
+        <w:rPr>
+          <w:rFonts w:asciiTheme="majorHAnsi" w:eastAsia="Times New Roman" w:hAnsiTheme="majorHAnsi" w:cstheme="majorHAnsi"/>
+          <w:color w:val="000000"/>
+          <w:kern w:val="0"/>
+          <w:sz w:val="24"/>
+          <w:szCs w:val="24"/>
+          <w:lang w:eastAsia="es-ES"/>
+          <w14:ligatures w14:val="none"/>
+        </w:rPr>
+        <w:t>3</w:t>
+      </w:r>
+      <w:r>
+        <w:rPr>
+          <w:rFonts w:asciiTheme="majorHAnsi" w:eastAsia="Times New Roman" w:hAnsiTheme="majorHAnsi" w:cstheme="majorHAnsi"/>
+          <w:color w:val="000000"/>
+          <w:kern w:val="0"/>
+          <w:sz w:val="24"/>
+          <w:szCs w:val="24"/>
+          <w:lang w:eastAsia="es-ES"/>
+          <w14:ligatures w14:val="none"/>
+        </w:rPr>
+        <w:t>/2024</w:t>
       </w:r>
     </w:p>
     <w:p>
@@ -576,7 +612,6 @@
           <w:sz w:val="32"/>
           <w:szCs w:val="32"/>
         </w:rPr>
-        <w:lastRenderedPageBreak/>
         <w:t>T</w:t>
       </w:r>
       <w:r>
@@ -1382,7 +1417,6 @@
           <w:sz w:val="32"/>
           <w:szCs w:val="32"/>
         </w:rPr>
-        <w:lastRenderedPageBreak/>
         <w:t>RESUMEN EJECUTIVO</w:t>
       </w:r>
       <w:bookmarkEnd w:id="0"/>
@@ -1929,7 +1963,6 @@
           <w:sz w:val="32"/>
           <w:szCs w:val="32"/>
         </w:rPr>
-        <w:lastRenderedPageBreak/>
         <w:t>TABLA DE REVISIÓN</w:t>
       </w:r>
       <w:bookmarkEnd w:id="1"/>
@@ -1949,7 +1982,7 @@
       <w:tblGrid>
         <w:gridCol w:w="1364"/>
         <w:gridCol w:w="947"/>
-        <w:gridCol w:w="3372"/>
+        <w:gridCol w:w="3983"/>
       </w:tblGrid>
       <w:tr>
         <w:trPr>
@@ -2108,7 +2141,7 @@
             <w:tcBorders>
               <w:top w:val="single" w:sz="4" w:space="0" w:color="9CC3E5"/>
               <w:left w:val="single" w:sz="4" w:space="0" w:color="A5A5A5"/>
-              <w:bottom w:val="single" w:sz="4" w:space="0" w:color="A5A5A5"/>
+              <w:bottom w:val="single" w:sz="4" w:space="0" w:color="9CC3E5"/>
               <w:right w:val="single" w:sz="4" w:space="0" w:color="BFBFBF"/>
             </w:tcBorders>
             <w:tcMar>
@@ -2151,7 +2184,7 @@
             <w:tcBorders>
               <w:top w:val="single" w:sz="4" w:space="0" w:color="9CC3E5"/>
               <w:left w:val="single" w:sz="4" w:space="0" w:color="BFBFBF"/>
-              <w:bottom w:val="single" w:sz="4" w:space="0" w:color="A5A5A5"/>
+              <w:bottom w:val="single" w:sz="4" w:space="0" w:color="9CC3E5"/>
               <w:right w:val="single" w:sz="4" w:space="0" w:color="BFBFBF"/>
             </w:tcBorders>
             <w:tcMar>
@@ -2195,7 +2228,7 @@
             <w:tcBorders>
               <w:top w:val="single" w:sz="4" w:space="0" w:color="9CC3E5"/>
               <w:left w:val="single" w:sz="4" w:space="0" w:color="BFBFBF"/>
-              <w:bottom w:val="single" w:sz="4" w:space="0" w:color="A5A5A5"/>
+              <w:bottom w:val="single" w:sz="4" w:space="0" w:color="9CC3E5"/>
               <w:right w:val="single" w:sz="4" w:space="0" w:color="A5A5A5"/>
             </w:tcBorders>
             <w:tcMar>
@@ -2243,7 +2276,6 @@
               </w:rPr>
               <w:t xml:space="preserve">del </w:t>
             </w:r>
-            <w:proofErr w:type="spellStart"/>
             <w:r>
               <w:rPr>
                 <w:rFonts w:asciiTheme="majorHAnsi" w:eastAsia="Times New Roman" w:hAnsiTheme="majorHAnsi" w:cstheme="majorHAnsi"/>
@@ -2254,9 +2286,88 @@
                 <w:lang w:eastAsia="es-ES"/>
                 <w14:ligatures w14:val="none"/>
               </w:rPr>
-              <w:t>analysis</w:t>
+              <w:t>reporte de análisis</w:t>
             </w:r>
-            <w:proofErr w:type="spellEnd"/>
+          </w:p>
+        </w:tc>
+      </w:tr>
+      <w:tr>
+        <w:trPr>
+          <w:trHeight w:val="320"/>
+          <w:jc w:val="center"/>
+        </w:trPr>
+        <w:tc>
+          <w:tcPr>
+            <w:tcW w:w="0" w:type="auto"/>
+            <w:tcBorders>
+              <w:top w:val="single" w:sz="4" w:space="0" w:color="9CC3E5"/>
+              <w:left w:val="single" w:sz="4" w:space="0" w:color="A5A5A5"/>
+              <w:bottom w:val="single" w:sz="4" w:space="0" w:color="A5A5A5"/>
+              <w:right w:val="single" w:sz="4" w:space="0" w:color="BFBFBF"/>
+            </w:tcBorders>
+            <w:tcMar>
+              <w:top w:w="0" w:type="dxa"/>
+              <w:left w:w="108" w:type="dxa"/>
+              <w:bottom w:w="0" w:type="dxa"/>
+              <w:right w:w="108" w:type="dxa"/>
+            </w:tcMar>
+          </w:tcPr>
+          <w:p>
+            <w:pPr>
+              <w:spacing w:after="0" w:line="240" w:lineRule="auto"/>
+              <w:jc w:val="center"/>
+              <w:rPr>
+                <w:rFonts w:asciiTheme="majorHAnsi" w:eastAsia="Times New Roman" w:hAnsiTheme="majorHAnsi" w:cstheme="majorHAnsi"/>
+                <w:kern w:val="0"/>
+                <w:sz w:val="24"/>
+                <w:szCs w:val="24"/>
+                <w:lang w:eastAsia="es-ES"/>
+                <w14:ligatures w14:val="none"/>
+              </w:rPr>
+            </w:pPr>
+            <w:r>
+              <w:rPr>
+                <w:rFonts w:asciiTheme="majorHAnsi" w:eastAsia="Times New Roman" w:hAnsiTheme="majorHAnsi" w:cstheme="majorHAnsi"/>
+                <w:kern w:val="0"/>
+                <w:sz w:val="24"/>
+                <w:szCs w:val="24"/>
+                <w:lang w:eastAsia="es-ES"/>
+                <w14:ligatures w14:val="none"/>
+              </w:rPr>
+              <w:t>07/03/2024</w:t>
+            </w:r>
+          </w:p>
+        </w:tc>
+        <w:tc>
+          <w:tcPr>
+            <w:tcW w:w="0" w:type="auto"/>
+            <w:tcBorders>
+              <w:top w:val="single" w:sz="4" w:space="0" w:color="9CC3E5"/>
+              <w:left w:val="single" w:sz="4" w:space="0" w:color="BFBFBF"/>
+              <w:bottom w:val="single" w:sz="4" w:space="0" w:color="A5A5A5"/>
+              <w:right w:val="single" w:sz="4" w:space="0" w:color="BFBFBF"/>
+            </w:tcBorders>
+            <w:tcMar>
+              <w:top w:w="0" w:type="dxa"/>
+              <w:left w:w="108" w:type="dxa"/>
+              <w:bottom w:w="0" w:type="dxa"/>
+              <w:right w:w="108" w:type="dxa"/>
+            </w:tcMar>
+          </w:tcPr>
+          <w:p>
+            <w:pPr>
+              <w:spacing w:after="0" w:line="240" w:lineRule="auto"/>
+              <w:jc w:val="center"/>
+              <w:rPr>
+                <w:rFonts w:asciiTheme="majorHAnsi" w:eastAsia="Times New Roman" w:hAnsiTheme="majorHAnsi" w:cstheme="majorHAnsi"/>
+                <w:color w:val="000000"/>
+                <w:kern w:val="0"/>
+                <w:sz w:val="24"/>
+                <w:szCs w:val="24"/>
+                <w:lang w:eastAsia="es-ES"/>
+                <w14:ligatures w14:val="none"/>
+              </w:rPr>
+            </w:pPr>
             <w:r>
               <w:rPr>
                 <w:rFonts w:asciiTheme="majorHAnsi" w:eastAsia="Times New Roman" w:hAnsiTheme="majorHAnsi" w:cstheme="majorHAnsi"/>
@@ -2267,9 +2378,40 @@
                 <w:lang w:eastAsia="es-ES"/>
                 <w14:ligatures w14:val="none"/>
               </w:rPr>
-              <w:t xml:space="preserve"> </w:t>
+              <w:t>2.0</w:t>
             </w:r>
-            <w:proofErr w:type="spellStart"/>
+          </w:p>
+        </w:tc>
+        <w:tc>
+          <w:tcPr>
+            <w:tcW w:w="0" w:type="auto"/>
+            <w:tcBorders>
+              <w:top w:val="single" w:sz="4" w:space="0" w:color="9CC3E5"/>
+              <w:left w:val="single" w:sz="4" w:space="0" w:color="BFBFBF"/>
+              <w:bottom w:val="single" w:sz="4" w:space="0" w:color="A5A5A5"/>
+              <w:right w:val="single" w:sz="4" w:space="0" w:color="A5A5A5"/>
+            </w:tcBorders>
+            <w:tcMar>
+              <w:top w:w="0" w:type="dxa"/>
+              <w:left w:w="108" w:type="dxa"/>
+              <w:bottom w:w="0" w:type="dxa"/>
+              <w:right w:w="108" w:type="dxa"/>
+            </w:tcMar>
+          </w:tcPr>
+          <w:p>
+            <w:pPr>
+              <w:spacing w:before="60" w:after="0" w:line="240" w:lineRule="auto"/>
+              <w:jc w:val="center"/>
+              <w:rPr>
+                <w:rFonts w:asciiTheme="majorHAnsi" w:eastAsia="Times New Roman" w:hAnsiTheme="majorHAnsi" w:cstheme="majorHAnsi"/>
+                <w:color w:val="000000"/>
+                <w:kern w:val="0"/>
+                <w:sz w:val="24"/>
+                <w:szCs w:val="24"/>
+                <w:lang w:eastAsia="es-ES"/>
+                <w14:ligatures w14:val="none"/>
+              </w:rPr>
+            </w:pPr>
             <w:r>
               <w:rPr>
                 <w:rFonts w:asciiTheme="majorHAnsi" w:eastAsia="Times New Roman" w:hAnsiTheme="majorHAnsi" w:cstheme="majorHAnsi"/>
@@ -2280,9 +2422,20 @@
                 <w:lang w:eastAsia="es-ES"/>
                 <w14:ligatures w14:val="none"/>
               </w:rPr>
-              <w:t>report</w:t>
+              <w:t xml:space="preserve">Segunda versión </w:t>
             </w:r>
-            <w:proofErr w:type="spellEnd"/>
+            <w:r>
+              <w:rPr>
+                <w:rFonts w:asciiTheme="majorHAnsi" w:eastAsia="Times New Roman" w:hAnsiTheme="majorHAnsi" w:cstheme="majorHAnsi"/>
+                <w:color w:val="000000"/>
+                <w:kern w:val="0"/>
+                <w:sz w:val="24"/>
+                <w:szCs w:val="24"/>
+                <w:lang w:eastAsia="es-ES"/>
+                <w14:ligatures w14:val="none"/>
+              </w:rPr>
+              <w:t>del reporte de análisis</w:t>
+            </w:r>
           </w:p>
         </w:tc>
       </w:tr>
@@ -2552,7 +2705,6 @@
           <w:sz w:val="32"/>
           <w:szCs w:val="32"/>
         </w:rPr>
-        <w:lastRenderedPageBreak/>
         <w:t>INTRODUCCIÓN</w:t>
       </w:r>
       <w:bookmarkEnd w:id="2"/>
@@ -3069,7 +3221,6 @@
           <w:sz w:val="32"/>
           <w:szCs w:val="32"/>
         </w:rPr>
-        <w:lastRenderedPageBreak/>
         <w:t>CONTENIDO</w:t>
       </w:r>
       <w:bookmarkEnd w:id="3"/>
@@ -3615,7 +3766,6 @@
           <w:sz w:val="32"/>
           <w:szCs w:val="32"/>
         </w:rPr>
-        <w:lastRenderedPageBreak/>
         <w:t>CONCLUSIONES</w:t>
       </w:r>
       <w:bookmarkEnd w:id="4"/>
@@ -4115,7 +4265,6 @@
           <w:sz w:val="32"/>
           <w:szCs w:val="32"/>
         </w:rPr>
-        <w:lastRenderedPageBreak/>
         <w:t>BIBLIOGRAFÍA</w:t>
       </w:r>
       <w:bookmarkEnd w:id="5"/>
@@ -4169,7 +4318,7 @@
 </file>
 
 <file path=word/endnotes.xml><?xml version="1.0" encoding="utf-8"?>
-<w:endnotes xmlns:wpc="http://schemas.microsoft.com/office/word/2010/wordprocessingCanvas" xmlns:cx="http://schemas.microsoft.com/office/drawing/2014/chartex" xmlns:cx1="http://schemas.microsoft.com/office/drawing/2015/9/8/chartex" xmlns:cx2="http://schemas.microsoft.com/office/drawing/2015/10/21/chartex" xmlns:cx3="http://schemas.microsoft.com/office/drawing/2016/5/9/chartex" xmlns:cx4="http://schemas.microsoft.com/office/drawing/2016/5/10/chartex" xmlns:cx5="http://schemas.microsoft.com/office/drawing/2016/5/11/chartex" xmlns:cx6="http://schemas.microsoft.com/office/drawing/2016/5/12/chartex" xmlns:cx7="http://schemas.microsoft.com/office/drawing/2016/5/13/chartex" xmlns:cx8="http://schemas.microsoft.com/office/drawing/2016/5/14/chartex" xmlns:mc="http://schemas.openxmlformats.org/markup-compatibility/2006" xmlns:aink="http://schemas.microsoft.com/office/drawing/2016/ink" xmlns:am3d="http://schemas.microsoft.com/office/drawing/2017/model3d" xmlns:o="urn:schemas-microsoft-com:office:office" xmlns:oel="http://schemas.microsoft.com/office/2019/extlst" xmlns:r="http://schemas.openxmlformats.org/officeDocument/2006/relationships" xmlns:m="http://schemas.openxmlformats.org/officeDocument/2006/math" xmlns:v="urn:schemas-microsoft-com:vml" xmlns:wp14="http://schemas.microsoft.com/office/word/2010/wordprocessingDrawing" xmlns:wp="http://schemas.openxmlformats.org/drawingml/2006/wordprocessingDrawing" xmlns:w10="urn:schemas-microsoft-com:office:word" xmlns:w="http://schemas.openxmlformats.org/wordprocessingml/2006/main" xmlns:w14="http://schemas.microsoft.com/office/word/2010/wordml" xmlns:w15="http://schemas.microsoft.com/office/word/2012/wordml" xmlns:w16cex="http://schemas.microsoft.com/office/word/2018/wordml/cex" xmlns:w16cid="http://schemas.microsoft.com/office/word/2016/wordml/cid" xmlns:w16="http://schemas.microsoft.com/office/word/2018/wordml" xmlns:w16sdtdh="http://schemas.microsoft.com/office/word/2020/wordml/sdtdatahash" xmlns:w16se="http://schemas.microsoft.com/office/word/2015/wordml/symex" xmlns:wpg="http://schemas.microsoft.com/office/word/2010/wordprocessingGroup" xmlns:wpi="http://schemas.microsoft.com/office/word/2010/wordprocessingInk" xmlns:wne="http://schemas.microsoft.com/office/word/2006/wordml" xmlns:wps="http://schemas.microsoft.com/office/word/2010/wordprocessingShape" mc:Ignorable="w14 w15 w16se w16cid w16 w16cex w16sdtdh wp14">
+<w:endnotes xmlns:wpc="http://schemas.microsoft.com/office/word/2010/wordprocessingCanvas" xmlns:cx="http://schemas.microsoft.com/office/drawing/2014/chartex" xmlns:cx1="http://schemas.microsoft.com/office/drawing/2015/9/8/chartex" xmlns:cx2="http://schemas.microsoft.com/office/drawing/2015/10/21/chartex" xmlns:cx3="http://schemas.microsoft.com/office/drawing/2016/5/9/chartex" xmlns:cx4="http://schemas.microsoft.com/office/drawing/2016/5/10/chartex" xmlns:cx5="http://schemas.microsoft.com/office/drawing/2016/5/11/chartex" xmlns:cx6="http://schemas.microsoft.com/office/drawing/2016/5/12/chartex" xmlns:cx7="http://schemas.microsoft.com/office/drawing/2016/5/13/chartex" xmlns:cx8="http://schemas.microsoft.com/office/drawing/2016/5/14/chartex" xmlns:mc="http://schemas.openxmlformats.org/markup-compatibility/2006" xmlns:aink="http://schemas.microsoft.com/office/drawing/2016/ink" xmlns:am3d="http://schemas.microsoft.com/office/drawing/2017/model3d" xmlns:o="urn:schemas-microsoft-com:office:office" xmlns:oel="http://schemas.microsoft.com/office/2019/extlst" xmlns:r="http://schemas.openxmlformats.org/officeDocument/2006/relationships" xmlns:m="http://schemas.openxmlformats.org/officeDocument/2006/math" xmlns:v="urn:schemas-microsoft-com:vml" xmlns:wp14="http://schemas.microsoft.com/office/word/2010/wordprocessingDrawing" xmlns:wp="http://schemas.openxmlformats.org/drawingml/2006/wordprocessingDrawing" xmlns:w10="urn:schemas-microsoft-com:office:word" xmlns:w="http://schemas.openxmlformats.org/wordprocessingml/2006/main" xmlns:w14="http://schemas.microsoft.com/office/word/2010/wordml" xmlns:w15="http://schemas.microsoft.com/office/word/2012/wordml" xmlns:w16cex="http://schemas.microsoft.com/office/word/2018/wordml/cex" xmlns:w16cid="http://schemas.microsoft.com/office/word/2016/wordml/cid" xmlns:w16="http://schemas.microsoft.com/office/word/2018/wordml" xmlns:w16du="http://schemas.microsoft.com/office/word/2023/wordml/word16du" xmlns:w16sdtdh="http://schemas.microsoft.com/office/word/2020/wordml/sdtdatahash" xmlns:w16se="http://schemas.microsoft.com/office/word/2015/wordml/symex" xmlns:wpg="http://schemas.microsoft.com/office/word/2010/wordprocessingGroup" xmlns:wpi="http://schemas.microsoft.com/office/word/2010/wordprocessingInk" xmlns:wne="http://schemas.microsoft.com/office/word/2006/wordml" xmlns:wps="http://schemas.microsoft.com/office/word/2010/wordprocessingShape" mc:Ignorable="w14 w15 w16se w16cid w16 w16cex w16sdtdh w16du wp14">
   <w:endnote w:type="separator" w:id="-1">
     <w:p>
       <w:pPr>
@@ -4194,7 +4343,7 @@
 </file>
 
 <file path=word/footer1.xml><?xml version="1.0" encoding="utf-8"?>
-<w:ftr xmlns:wpc="http://schemas.microsoft.com/office/word/2010/wordprocessingCanvas" xmlns:cx="http://schemas.microsoft.com/office/drawing/2014/chartex" xmlns:cx1="http://schemas.microsoft.com/office/drawing/2015/9/8/chartex" xmlns:cx2="http://schemas.microsoft.com/office/drawing/2015/10/21/chartex" xmlns:cx3="http://schemas.microsoft.com/office/drawing/2016/5/9/chartex" xmlns:cx4="http://schemas.microsoft.com/office/drawing/2016/5/10/chartex" xmlns:cx5="http://schemas.microsoft.com/office/drawing/2016/5/11/chartex" xmlns:cx6="http://schemas.microsoft.com/office/drawing/2016/5/12/chartex" xmlns:cx7="http://schemas.microsoft.com/office/drawing/2016/5/13/chartex" xmlns:cx8="http://schemas.microsoft.com/office/drawing/2016/5/14/chartex" xmlns:mc="http://schemas.openxmlformats.org/markup-compatibility/2006" xmlns:aink="http://schemas.microsoft.com/office/drawing/2016/ink" xmlns:am3d="http://schemas.microsoft.com/office/drawing/2017/model3d" xmlns:o="urn:schemas-microsoft-com:office:office" xmlns:oel="http://schemas.microsoft.com/office/2019/extlst" xmlns:r="http://schemas.openxmlformats.org/officeDocument/2006/relationships" xmlns:m="http://schemas.openxmlformats.org/officeDocument/2006/math" xmlns:v="urn:schemas-microsoft-com:vml" xmlns:wp14="http://schemas.microsoft.com/office/word/2010/wordprocessingDrawing" xmlns:wp="http://schemas.openxmlformats.org/drawingml/2006/wordprocessingDrawing" xmlns:w10="urn:schemas-microsoft-com:office:word" xmlns:w="http://schemas.openxmlformats.org/wordprocessingml/2006/main" xmlns:w14="http://schemas.microsoft.com/office/word/2010/wordml" xmlns:w15="http://schemas.microsoft.com/office/word/2012/wordml" xmlns:w16cex="http://schemas.microsoft.com/office/word/2018/wordml/cex" xmlns:w16cid="http://schemas.microsoft.com/office/word/2016/wordml/cid" xmlns:w16="http://schemas.microsoft.com/office/word/2018/wordml" xmlns:w16sdtdh="http://schemas.microsoft.com/office/word/2020/wordml/sdtdatahash" xmlns:w16se="http://schemas.microsoft.com/office/word/2015/wordml/symex" xmlns:wpg="http://schemas.microsoft.com/office/word/2010/wordprocessingGroup" xmlns:wpi="http://schemas.microsoft.com/office/word/2010/wordprocessingInk" xmlns:wne="http://schemas.microsoft.com/office/word/2006/wordml" xmlns:wps="http://schemas.microsoft.com/office/word/2010/wordprocessingShape" mc:Ignorable="w14 w15 w16se w16cid w16 w16cex w16sdtdh wp14">
+<w:ftr xmlns:wpc="http://schemas.microsoft.com/office/word/2010/wordprocessingCanvas" xmlns:cx="http://schemas.microsoft.com/office/drawing/2014/chartex" xmlns:cx1="http://schemas.microsoft.com/office/drawing/2015/9/8/chartex" xmlns:cx2="http://schemas.microsoft.com/office/drawing/2015/10/21/chartex" xmlns:cx3="http://schemas.microsoft.com/office/drawing/2016/5/9/chartex" xmlns:cx4="http://schemas.microsoft.com/office/drawing/2016/5/10/chartex" xmlns:cx5="http://schemas.microsoft.com/office/drawing/2016/5/11/chartex" xmlns:cx6="http://schemas.microsoft.com/office/drawing/2016/5/12/chartex" xmlns:cx7="http://schemas.microsoft.com/office/drawing/2016/5/13/chartex" xmlns:cx8="http://schemas.microsoft.com/office/drawing/2016/5/14/chartex" xmlns:mc="http://schemas.openxmlformats.org/markup-compatibility/2006" xmlns:aink="http://schemas.microsoft.com/office/drawing/2016/ink" xmlns:am3d="http://schemas.microsoft.com/office/drawing/2017/model3d" xmlns:o="urn:schemas-microsoft-com:office:office" xmlns:oel="http://schemas.microsoft.com/office/2019/extlst" xmlns:r="http://schemas.openxmlformats.org/officeDocument/2006/relationships" xmlns:m="http://schemas.openxmlformats.org/officeDocument/2006/math" xmlns:v="urn:schemas-microsoft-com:vml" xmlns:wp14="http://schemas.microsoft.com/office/word/2010/wordprocessingDrawing" xmlns:wp="http://schemas.openxmlformats.org/drawingml/2006/wordprocessingDrawing" xmlns:w10="urn:schemas-microsoft-com:office:word" xmlns:w="http://schemas.openxmlformats.org/wordprocessingml/2006/main" xmlns:w14="http://schemas.microsoft.com/office/word/2010/wordml" xmlns:w15="http://schemas.microsoft.com/office/word/2012/wordml" xmlns:w16cex="http://schemas.microsoft.com/office/word/2018/wordml/cex" xmlns:w16cid="http://schemas.microsoft.com/office/word/2016/wordml/cid" xmlns:w16="http://schemas.microsoft.com/office/word/2018/wordml" xmlns:w16du="http://schemas.microsoft.com/office/word/2023/wordml/word16du" xmlns:w16sdtdh="http://schemas.microsoft.com/office/word/2020/wordml/sdtdatahash" xmlns:w16se="http://schemas.microsoft.com/office/word/2015/wordml/symex" xmlns:wpg="http://schemas.microsoft.com/office/word/2010/wordprocessingGroup" xmlns:wpi="http://schemas.microsoft.com/office/word/2010/wordprocessingInk" xmlns:wne="http://schemas.microsoft.com/office/word/2006/wordml" xmlns:wps="http://schemas.microsoft.com/office/word/2010/wordprocessingShape" mc:Ignorable="w14 w15 w16se w16cid w16 w16cex w16sdtdh w16du wp14">
   <w:sdt>
     <w:sdtPr>
       <w:id w:val="1608467146"/>
@@ -4203,6 +4352,7 @@
         <w:docPartUnique/>
       </w:docPartObj>
     </w:sdtPr>
+    <w:sdtEndPr/>
     <w:sdtContent>
       <w:p>
         <w:pPr>
@@ -4271,7 +4421,7 @@
             </mc:Choice>
             <mc:Fallback>
               <w:pict>
-                <v:line w14:anchorId="01A2FE51" id="Conector recto 4" o:spid="_x0000_s1026" style="position:absolute;z-index:251659264;visibility:visible;mso-wrap-style:square;mso-width-percent:0;mso-height-percent:0;mso-wrap-distance-left:9pt;mso-wrap-distance-top:0;mso-wrap-distance-right:9pt;mso-wrap-distance-bottom:0;mso-position-horizontal:left;mso-position-horizontal-relative:page;mso-position-vertical:absolute;mso-position-vertical-relative:text;mso-width-percent:0;mso-height-percent:0;mso-width-relative:margin;mso-height-relative:margin" from="0,-15.45pt" to="600pt,-15.45pt" o:gfxdata="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" strokecolor="black [3200]" strokeweight=".5pt">
+                <v:line w14:anchorId="599828BF" id="Conector recto 4" o:spid="_x0000_s1026" style="position:absolute;z-index:251659264;visibility:visible;mso-wrap-style:square;mso-width-percent:0;mso-height-percent:0;mso-wrap-distance-left:9pt;mso-wrap-distance-top:0;mso-wrap-distance-right:9pt;mso-wrap-distance-bottom:0;mso-position-horizontal:left;mso-position-horizontal-relative:page;mso-position-vertical:absolute;mso-position-vertical-relative:text;mso-width-percent:0;mso-height-percent:0;mso-width-relative:margin;mso-height-relative:margin" from="0,-15.45pt" to="600pt,-15.45pt" o:gfxdata="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" strokecolor="black [3200]" strokeweight=".5pt">
                   <v:stroke joinstyle="miter"/>
                   <w10:wrap anchorx="page"/>
                 </v:line>
@@ -4301,7 +4451,7 @@
 </file>
 
 <file path=word/footnotes.xml><?xml version="1.0" encoding="utf-8"?>
-<w:footnotes xmlns:wpc="http://schemas.microsoft.com/office/word/2010/wordprocessingCanvas" xmlns:cx="http://schemas.microsoft.com/office/drawing/2014/chartex" xmlns:cx1="http://schemas.microsoft.com/office/drawing/2015/9/8/chartex" xmlns:cx2="http://schemas.microsoft.com/office/drawing/2015/10/21/chartex" xmlns:cx3="http://schemas.microsoft.com/office/drawing/2016/5/9/chartex" xmlns:cx4="http://schemas.microsoft.com/office/drawing/2016/5/10/chartex" xmlns:cx5="http://schemas.microsoft.com/office/drawing/2016/5/11/chartex" xmlns:cx6="http://schemas.microsoft.com/office/drawing/2016/5/12/chartex" xmlns:cx7="http://schemas.microsoft.com/office/drawing/2016/5/13/chartex" xmlns:cx8="http://schemas.microsoft.com/office/drawing/2016/5/14/chartex" xmlns:mc="http://schemas.openxmlformats.org/markup-compatibility/2006" xmlns:aink="http://schemas.microsoft.com/office/drawing/2016/ink" xmlns:am3d="http://schemas.microsoft.com/office/drawing/2017/model3d" xmlns:o="urn:schemas-microsoft-com:office:office" xmlns:oel="http://schemas.microsoft.com/office/2019/extlst" xmlns:r="http://schemas.openxmlformats.org/officeDocument/2006/relationships" xmlns:m="http://schemas.openxmlformats.org/officeDocument/2006/math" xmlns:v="urn:schemas-microsoft-com:vml" xmlns:wp14="http://schemas.microsoft.com/office/word/2010/wordprocessingDrawing" xmlns:wp="http://schemas.openxmlformats.org/drawingml/2006/wordprocessingDrawing" xmlns:w10="urn:schemas-microsoft-com:office:word" xmlns:w="http://schemas.openxmlformats.org/wordprocessingml/2006/main" xmlns:w14="http://schemas.microsoft.com/office/word/2010/wordml" xmlns:w15="http://schemas.microsoft.com/office/word/2012/wordml" xmlns:w16cex="http://schemas.microsoft.com/office/word/2018/wordml/cex" xmlns:w16cid="http://schemas.microsoft.com/office/word/2016/wordml/cid" xmlns:w16="http://schemas.microsoft.com/office/word/2018/wordml" xmlns:w16sdtdh="http://schemas.microsoft.com/office/word/2020/wordml/sdtdatahash" xmlns:w16se="http://schemas.microsoft.com/office/word/2015/wordml/symex" xmlns:wpg="http://schemas.microsoft.com/office/word/2010/wordprocessingGroup" xmlns:wpi="http://schemas.microsoft.com/office/word/2010/wordprocessingInk" xmlns:wne="http://schemas.microsoft.com/office/word/2006/wordml" xmlns:wps="http://schemas.microsoft.com/office/word/2010/wordprocessingShape" mc:Ignorable="w14 w15 w16se w16cid w16 w16cex w16sdtdh wp14">
+<w:footnotes xmlns:wpc="http://schemas.microsoft.com/office/word/2010/wordprocessingCanvas" xmlns:cx="http://schemas.microsoft.com/office/drawing/2014/chartex" xmlns:cx1="http://schemas.microsoft.com/office/drawing/2015/9/8/chartex" xmlns:cx2="http://schemas.microsoft.com/office/drawing/2015/10/21/chartex" xmlns:cx3="http://schemas.microsoft.com/office/drawing/2016/5/9/chartex" xmlns:cx4="http://schemas.microsoft.com/office/drawing/2016/5/10/chartex" xmlns:cx5="http://schemas.microsoft.com/office/drawing/2016/5/11/chartex" xmlns:cx6="http://schemas.microsoft.com/office/drawing/2016/5/12/chartex" xmlns:cx7="http://schemas.microsoft.com/office/drawing/2016/5/13/chartex" xmlns:cx8="http://schemas.microsoft.com/office/drawing/2016/5/14/chartex" xmlns:mc="http://schemas.openxmlformats.org/markup-compatibility/2006" xmlns:aink="http://schemas.microsoft.com/office/drawing/2016/ink" xmlns:am3d="http://schemas.microsoft.com/office/drawing/2017/model3d" xmlns:o="urn:schemas-microsoft-com:office:office" xmlns:oel="http://schemas.microsoft.com/office/2019/extlst" xmlns:r="http://schemas.openxmlformats.org/officeDocument/2006/relationships" xmlns:m="http://schemas.openxmlformats.org/officeDocument/2006/math" xmlns:v="urn:schemas-microsoft-com:vml" xmlns:wp14="http://schemas.microsoft.com/office/word/2010/wordprocessingDrawing" xmlns:wp="http://schemas.openxmlformats.org/drawingml/2006/wordprocessingDrawing" xmlns:w10="urn:schemas-microsoft-com:office:word" xmlns:w="http://schemas.openxmlformats.org/wordprocessingml/2006/main" xmlns:w14="http://schemas.microsoft.com/office/word/2010/wordml" xmlns:w15="http://schemas.microsoft.com/office/word/2012/wordml" xmlns:w16cex="http://schemas.microsoft.com/office/word/2018/wordml/cex" xmlns:w16cid="http://schemas.microsoft.com/office/word/2016/wordml/cid" xmlns:w16="http://schemas.microsoft.com/office/word/2018/wordml" xmlns:w16du="http://schemas.microsoft.com/office/word/2023/wordml/word16du" xmlns:w16sdtdh="http://schemas.microsoft.com/office/word/2020/wordml/sdtdatahash" xmlns:w16se="http://schemas.microsoft.com/office/word/2015/wordml/symex" xmlns:wpg="http://schemas.microsoft.com/office/word/2010/wordprocessingGroup" xmlns:wpi="http://schemas.microsoft.com/office/word/2010/wordprocessingInk" xmlns:wne="http://schemas.microsoft.com/office/word/2006/wordml" xmlns:wps="http://schemas.microsoft.com/office/word/2010/wordprocessingShape" mc:Ignorable="w14 w15 w16se w16cid w16 w16cex w16sdtdh w16du wp14">
   <w:footnote w:type="separator" w:id="-1">
     <w:p>
       <w:pPr>
@@ -4326,7 +4476,7 @@
 </file>
 
 <file path=word/header1.xml><?xml version="1.0" encoding="utf-8"?>
-<w:hdr xmlns:wpc="http://schemas.microsoft.com/office/word/2010/wordprocessingCanvas" xmlns:cx="http://schemas.microsoft.com/office/drawing/2014/chartex" xmlns:cx1="http://schemas.microsoft.com/office/drawing/2015/9/8/chartex" xmlns:cx2="http://schemas.microsoft.com/office/drawing/2015/10/21/chartex" xmlns:cx3="http://schemas.microsoft.com/office/drawing/2016/5/9/chartex" xmlns:cx4="http://schemas.microsoft.com/office/drawing/2016/5/10/chartex" xmlns:cx5="http://schemas.microsoft.com/office/drawing/2016/5/11/chartex" xmlns:cx6="http://schemas.microsoft.com/office/drawing/2016/5/12/chartex" xmlns:cx7="http://schemas.microsoft.com/office/drawing/2016/5/13/chartex" xmlns:cx8="http://schemas.microsoft.com/office/drawing/2016/5/14/chartex" xmlns:mc="http://schemas.openxmlformats.org/markup-compatibility/2006" xmlns:aink="http://schemas.microsoft.com/office/drawing/2016/ink" xmlns:am3d="http://schemas.microsoft.com/office/drawing/2017/model3d" xmlns:o="urn:schemas-microsoft-com:office:office" xmlns:oel="http://schemas.microsoft.com/office/2019/extlst" xmlns:r="http://schemas.openxmlformats.org/officeDocument/2006/relationships" xmlns:m="http://schemas.openxmlformats.org/officeDocument/2006/math" xmlns:v="urn:schemas-microsoft-com:vml" xmlns:wp14="http://schemas.microsoft.com/office/word/2010/wordprocessingDrawing" xmlns:wp="http://schemas.openxmlformats.org/drawingml/2006/wordprocessingDrawing" xmlns:w10="urn:schemas-microsoft-com:office:word" xmlns:w="http://schemas.openxmlformats.org/wordprocessingml/2006/main" xmlns:w14="http://schemas.microsoft.com/office/word/2010/wordml" xmlns:w15="http://schemas.microsoft.com/office/word/2012/wordml" xmlns:w16cex="http://schemas.microsoft.com/office/word/2018/wordml/cex" xmlns:w16cid="http://schemas.microsoft.com/office/word/2016/wordml/cid" xmlns:w16="http://schemas.microsoft.com/office/word/2018/wordml" xmlns:w16sdtdh="http://schemas.microsoft.com/office/word/2020/wordml/sdtdatahash" xmlns:w16se="http://schemas.microsoft.com/office/word/2015/wordml/symex" xmlns:wpg="http://schemas.microsoft.com/office/word/2010/wordprocessingGroup" xmlns:wpi="http://schemas.microsoft.com/office/word/2010/wordprocessingInk" xmlns:wne="http://schemas.microsoft.com/office/word/2006/wordml" xmlns:wps="http://schemas.microsoft.com/office/word/2010/wordprocessingShape" mc:Ignorable="w14 w15 w16se w16cid w16 w16cex w16sdtdh wp14">
+<w:hdr xmlns:wpc="http://schemas.microsoft.com/office/word/2010/wordprocessingCanvas" xmlns:cx="http://schemas.microsoft.com/office/drawing/2014/chartex" xmlns:cx1="http://schemas.microsoft.com/office/drawing/2015/9/8/chartex" xmlns:cx2="http://schemas.microsoft.com/office/drawing/2015/10/21/chartex" xmlns:cx3="http://schemas.microsoft.com/office/drawing/2016/5/9/chartex" xmlns:cx4="http://schemas.microsoft.com/office/drawing/2016/5/10/chartex" xmlns:cx5="http://schemas.microsoft.com/office/drawing/2016/5/11/chartex" xmlns:cx6="http://schemas.microsoft.com/office/drawing/2016/5/12/chartex" xmlns:cx7="http://schemas.microsoft.com/office/drawing/2016/5/13/chartex" xmlns:cx8="http://schemas.microsoft.com/office/drawing/2016/5/14/chartex" xmlns:mc="http://schemas.openxmlformats.org/markup-compatibility/2006" xmlns:aink="http://schemas.microsoft.com/office/drawing/2016/ink" xmlns:am3d="http://schemas.microsoft.com/office/drawing/2017/model3d" xmlns:o="urn:schemas-microsoft-com:office:office" xmlns:oel="http://schemas.microsoft.com/office/2019/extlst" xmlns:r="http://schemas.openxmlformats.org/officeDocument/2006/relationships" xmlns:m="http://schemas.openxmlformats.org/officeDocument/2006/math" xmlns:v="urn:schemas-microsoft-com:vml" xmlns:wp14="http://schemas.microsoft.com/office/word/2010/wordprocessingDrawing" xmlns:wp="http://schemas.openxmlformats.org/drawingml/2006/wordprocessingDrawing" xmlns:w10="urn:schemas-microsoft-com:office:word" xmlns:w="http://schemas.openxmlformats.org/wordprocessingml/2006/main" xmlns:w14="http://schemas.microsoft.com/office/word/2010/wordml" xmlns:w15="http://schemas.microsoft.com/office/word/2012/wordml" xmlns:w16cex="http://schemas.microsoft.com/office/word/2018/wordml/cex" xmlns:w16cid="http://schemas.microsoft.com/office/word/2016/wordml/cid" xmlns:w16="http://schemas.microsoft.com/office/word/2018/wordml" xmlns:w16du="http://schemas.microsoft.com/office/word/2023/wordml/word16du" xmlns:w16sdtdh="http://schemas.microsoft.com/office/word/2020/wordml/sdtdatahash" xmlns:w16se="http://schemas.microsoft.com/office/word/2015/wordml/symex" xmlns:wpg="http://schemas.microsoft.com/office/word/2010/wordprocessingGroup" xmlns:wpi="http://schemas.microsoft.com/office/word/2010/wordprocessingInk" xmlns:wne="http://schemas.microsoft.com/office/word/2006/wordml" xmlns:wps="http://schemas.microsoft.com/office/word/2010/wordprocessingShape" mc:Ignorable="w14 w15 w16se w16cid w16 w16cex w16sdtdh w16du wp14">
   <w:tbl>
     <w:tblPr>
       <w:tblW w:w="8785" w:type="dxa"/>
@@ -4612,7 +4762,7 @@
 </file>
 
 <file path=word/numbering.xml><?xml version="1.0" encoding="utf-8"?>
-<w:numbering xmlns:wpc="http://schemas.microsoft.com/office/word/2010/wordprocessingCanvas" xmlns:cx="http://schemas.microsoft.com/office/drawing/2014/chartex" xmlns:cx1="http://schemas.microsoft.com/office/drawing/2015/9/8/chartex" xmlns:cx2="http://schemas.microsoft.com/office/drawing/2015/10/21/chartex" xmlns:cx3="http://schemas.microsoft.com/office/drawing/2016/5/9/chartex" xmlns:cx4="http://schemas.microsoft.com/office/drawing/2016/5/10/chartex" xmlns:cx5="http://schemas.microsoft.com/office/drawing/2016/5/11/chartex" xmlns:cx6="http://schemas.microsoft.com/office/drawing/2016/5/12/chartex" xmlns:cx7="http://schemas.microsoft.com/office/drawing/2016/5/13/chartex" xmlns:cx8="http://schemas.microsoft.com/office/drawing/2016/5/14/chartex" xmlns:mc="http://schemas.openxmlformats.org/markup-compatibility/2006" xmlns:aink="http://schemas.microsoft.com/office/drawing/2016/ink" xmlns:am3d="http://schemas.microsoft.com/office/drawing/2017/model3d" xmlns:o="urn:schemas-microsoft-com:office:office" xmlns:oel="http://schemas.microsoft.com/office/2019/extlst" xmlns:r="http://schemas.openxmlformats.org/officeDocument/2006/relationships" xmlns:m="http://schemas.openxmlformats.org/officeDocument/2006/math" xmlns:v="urn:schemas-microsoft-com:vml" xmlns:wp14="http://schemas.microsoft.com/office/word/2010/wordprocessingDrawing" xmlns:wp="http://schemas.openxmlformats.org/drawingml/2006/wordprocessingDrawing" xmlns:w10="urn:schemas-microsoft-com:office:word" xmlns:w="http://schemas.openxmlformats.org/wordprocessingml/2006/main" xmlns:w14="http://schemas.microsoft.com/office/word/2010/wordml" xmlns:w15="http://schemas.microsoft.com/office/word/2012/wordml" xmlns:w16cex="http://schemas.microsoft.com/office/word/2018/wordml/cex" xmlns:w16cid="http://schemas.microsoft.com/office/word/2016/wordml/cid" xmlns:w16="http://schemas.microsoft.com/office/word/2018/wordml" xmlns:w16sdtdh="http://schemas.microsoft.com/office/word/2020/wordml/sdtdatahash" xmlns:w16se="http://schemas.microsoft.com/office/word/2015/wordml/symex" xmlns:wpg="http://schemas.microsoft.com/office/word/2010/wordprocessingGroup" xmlns:wpi="http://schemas.microsoft.com/office/word/2010/wordprocessingInk" xmlns:wne="http://schemas.microsoft.com/office/word/2006/wordml" xmlns:wps="http://schemas.microsoft.com/office/word/2010/wordprocessingShape" mc:Ignorable="w14 w15 w16se w16cid w16 w16cex w16sdtdh wp14">
+<w:numbering xmlns:wpc="http://schemas.microsoft.com/office/word/2010/wordprocessingCanvas" xmlns:cx="http://schemas.microsoft.com/office/drawing/2014/chartex" xmlns:cx1="http://schemas.microsoft.com/office/drawing/2015/9/8/chartex" xmlns:cx2="http://schemas.microsoft.com/office/drawing/2015/10/21/chartex" xmlns:cx3="http://schemas.microsoft.com/office/drawing/2016/5/9/chartex" xmlns:cx4="http://schemas.microsoft.com/office/drawing/2016/5/10/chartex" xmlns:cx5="http://schemas.microsoft.com/office/drawing/2016/5/11/chartex" xmlns:cx6="http://schemas.microsoft.com/office/drawing/2016/5/12/chartex" xmlns:cx7="http://schemas.microsoft.com/office/drawing/2016/5/13/chartex" xmlns:cx8="http://schemas.microsoft.com/office/drawing/2016/5/14/chartex" xmlns:mc="http://schemas.openxmlformats.org/markup-compatibility/2006" xmlns:aink="http://schemas.microsoft.com/office/drawing/2016/ink" xmlns:am3d="http://schemas.microsoft.com/office/drawing/2017/model3d" xmlns:o="urn:schemas-microsoft-com:office:office" xmlns:oel="http://schemas.microsoft.com/office/2019/extlst" xmlns:r="http://schemas.openxmlformats.org/officeDocument/2006/relationships" xmlns:m="http://schemas.openxmlformats.org/officeDocument/2006/math" xmlns:v="urn:schemas-microsoft-com:vml" xmlns:wp14="http://schemas.microsoft.com/office/word/2010/wordprocessingDrawing" xmlns:wp="http://schemas.openxmlformats.org/drawingml/2006/wordprocessingDrawing" xmlns:w10="urn:schemas-microsoft-com:office:word" xmlns:w="http://schemas.openxmlformats.org/wordprocessingml/2006/main" xmlns:w14="http://schemas.microsoft.com/office/word/2010/wordml" xmlns:w15="http://schemas.microsoft.com/office/word/2012/wordml" xmlns:w16cex="http://schemas.microsoft.com/office/word/2018/wordml/cex" xmlns:w16cid="http://schemas.microsoft.com/office/word/2016/wordml/cid" xmlns:w16="http://schemas.microsoft.com/office/word/2018/wordml" xmlns:w16du="http://schemas.microsoft.com/office/word/2023/wordml/word16du" xmlns:w16sdtdh="http://schemas.microsoft.com/office/word/2020/wordml/sdtdatahash" xmlns:w16se="http://schemas.microsoft.com/office/word/2015/wordml/symex" xmlns:wpg="http://schemas.microsoft.com/office/word/2010/wordprocessingGroup" xmlns:wpi="http://schemas.microsoft.com/office/word/2010/wordprocessingInk" xmlns:wne="http://schemas.microsoft.com/office/word/2006/wordml" xmlns:wps="http://schemas.microsoft.com/office/word/2010/wordprocessingShape" mc:Ignorable="w14 w15 w16se w16cid w16 w16cex w16sdtdh w16du wp14">
   <w:abstractNum w:abstractNumId="0" w15:restartNumberingAfterBreak="0">
     <w:nsid w:val="6357495D"/>
     <w:multiLevelType w:val="hybridMultilevel"/>
@@ -4706,7 +4856,7 @@
 </file>
 
 <file path=word/styles.xml><?xml version="1.0" encoding="utf-8"?>
-<w:styles xmlns:mc="http://schemas.openxmlformats.org/markup-compatibility/2006" xmlns:r="http://schemas.openxmlformats.org/officeDocument/2006/relationships" xmlns:w="http://schemas.openxmlformats.org/wordprocessingml/2006/main" xmlns:w14="http://schemas.microsoft.com/office/word/2010/wordml" xmlns:w15="http://schemas.microsoft.com/office/word/2012/wordml" xmlns:w16cex="http://schemas.microsoft.com/office/word/2018/wordml/cex" xmlns:w16cid="http://schemas.microsoft.com/office/word/2016/wordml/cid" xmlns:w16="http://schemas.microsoft.com/office/word/2018/wordml" xmlns:w16sdtdh="http://schemas.microsoft.com/office/word/2020/wordml/sdtdatahash" xmlns:w16se="http://schemas.microsoft.com/office/word/2015/wordml/symex" mc:Ignorable="w14 w15 w16se w16cid w16 w16cex w16sdtdh">
+<w:styles xmlns:mc="http://schemas.openxmlformats.org/markup-compatibility/2006" xmlns:r="http://schemas.openxmlformats.org/officeDocument/2006/relationships" xmlns:w="http://schemas.openxmlformats.org/wordprocessingml/2006/main" xmlns:w14="http://schemas.microsoft.com/office/word/2010/wordml" xmlns:w15="http://schemas.microsoft.com/office/word/2012/wordml" xmlns:w16cex="http://schemas.microsoft.com/office/word/2018/wordml/cex" xmlns:w16cid="http://schemas.microsoft.com/office/word/2016/wordml/cid" xmlns:w16="http://schemas.microsoft.com/office/word/2018/wordml" xmlns:w16du="http://schemas.microsoft.com/office/word/2023/wordml/word16du" xmlns:w16sdtdh="http://schemas.microsoft.com/office/word/2020/wordml/sdtdatahash" xmlns:w16se="http://schemas.microsoft.com/office/word/2015/wordml/symex" mc:Ignorable="w14 w15 w16se w16cid w16 w16cex w16sdtdh w16du">
   <w:docDefaults>
     <w:rPrDefault>
       <w:rPr>

</xml_diff>